<commit_message>
updated wording, added links to phone and email
</commit_message>
<xml_diff>
--- a/serverLogic/SignUpTemp.docx
+++ b/serverLogic/SignUpTemp.docx
@@ -6,7 +6,7 @@
       <w:tblPr>
         <w:tblW w:w="11160" w:type="dxa"/>
         <w:jc w:val="left"/>
-        <w:tblInd w:w="216" w:type="dxa"/>
+        <w:tblInd w:w="324" w:type="dxa"/>
         <w:tblBorders>
           <w:top w:val="single" w:color="ffffff" w:sz="8" w:space="0" w:shadow="0" w:frame="0"/>
           <w:left w:val="single" w:color="ffffff" w:sz="8" w:space="0" w:shadow="0" w:frame="0"/>
@@ -28,7 +28,7 @@
           <w:shd w:val="clear" w:color="auto" w:fill="ced7e7"/>
         </w:tblPrEx>
         <w:trPr>
-          <w:trHeight w:val="2787" w:hRule="atLeast"/>
+          <w:trHeight w:val="2797" w:hRule="atLeast"/>
         </w:trPr>
         <w:tc>
           <w:tcPr>
@@ -357,18 +357,25 @@
       <w:pPr>
         <w:pStyle w:val="Normal.0"/>
         <w:widowControl w:val="0"/>
-        <w:ind w:left="108" w:hanging="108"/>
+        <w:ind w:left="216" w:hanging="216"/>
       </w:pPr>
     </w:p>
     <w:p>
       <w:pPr>
         <w:pStyle w:val="Normal.0"/>
         <w:widowControl w:val="0"/>
+        <w:ind w:left="108" w:hanging="108"/>
       </w:pPr>
     </w:p>
     <w:p>
       <w:pPr>
         <w:pStyle w:val="Normal.0"/>
+        <w:widowControl w:val="0"/>
+      </w:pPr>
+    </w:p>
+    <w:p>
+      <w:pPr>
+        <w:pStyle w:val="Normal.0"/>
         <w:rPr>
           <w:b w:val="1"/>
           <w:bCs w:val="1"/>
@@ -416,6 +423,8 @@
         <w:spacing w:before="0" w:line="240" w:lineRule="auto"/>
         <w:rPr>
           <w:rFonts w:ascii="Times New Roman" w:cs="Times New Roman" w:hAnsi="Times New Roman" w:eastAsia="Times New Roman"/>
+          <w:b w:val="1"/>
+          <w:bCs w:val="1"/>
           <w:sz w:val="22"/>
           <w:szCs w:val="22"/>
         </w:rPr>
@@ -476,6 +485,282 @@
           <w:rtl w:val="0"/>
           <w:lang w:val="en-US"/>
         </w:rPr>
+        <w:t xml:space="preserve">School Phone: </w:t>
+      </w:r>
+      <w:r>
+        <w:rPr>
+          <w:rFonts w:ascii="Times New Roman" w:hAnsi="Times New Roman"/>
+          <w:sz w:val="22"/>
+          <w:szCs w:val="22"/>
+          <w:rtl w:val="0"/>
+          <w:lang w:val="en-US"/>
+        </w:rPr>
+        <w:t>{schoolphone}</w:t>
+      </w:r>
+    </w:p>
+    <w:p>
+      <w:pPr>
+        <w:pStyle w:val="Default"/>
+        <w:spacing w:before="0" w:line="240" w:lineRule="auto"/>
+        <w:rPr>
+          <w:rFonts w:ascii="Times New Roman" w:cs="Times New Roman" w:hAnsi="Times New Roman" w:eastAsia="Times New Roman"/>
+          <w:sz w:val="22"/>
+          <w:szCs w:val="22"/>
+        </w:rPr>
+      </w:pPr>
+      <w:r>
+        <w:rPr>
+          <w:rFonts w:ascii="Times New Roman" w:hAnsi="Times New Roman"/>
+          <w:b w:val="1"/>
+          <w:bCs w:val="1"/>
+          <w:sz w:val="22"/>
+          <w:szCs w:val="22"/>
+          <w:rtl w:val="0"/>
+          <w:lang w:val="en-US"/>
+        </w:rPr>
+        <w:t xml:space="preserve">Fax Number: </w:t>
+      </w:r>
+      <w:r>
+        <w:rPr>
+          <w:rFonts w:ascii="Times New Roman" w:hAnsi="Times New Roman"/>
+          <w:sz w:val="22"/>
+          <w:szCs w:val="22"/>
+          <w:rtl w:val="0"/>
+          <w:lang w:val="en-US"/>
+        </w:rPr>
+        <w:t>{fax}</w:t>
+      </w:r>
+    </w:p>
+    <w:p>
+      <w:pPr>
+        <w:pStyle w:val="Default"/>
+        <w:spacing w:before="0" w:line="240" w:lineRule="auto"/>
+        <w:rPr>
+          <w:rFonts w:ascii="Times New Roman" w:cs="Times New Roman" w:hAnsi="Times New Roman" w:eastAsia="Times New Roman"/>
+          <w:b w:val="1"/>
+          <w:bCs w:val="1"/>
+          <w:sz w:val="22"/>
+          <w:szCs w:val="22"/>
+        </w:rPr>
+      </w:pPr>
+    </w:p>
+    <w:p>
+      <w:pPr>
+        <w:pStyle w:val="Default"/>
+        <w:spacing w:before="0" w:line="240" w:lineRule="auto"/>
+        <w:rPr>
+          <w:rFonts w:ascii="Times New Roman" w:cs="Times New Roman" w:hAnsi="Times New Roman" w:eastAsia="Times New Roman"/>
+          <w:b w:val="1"/>
+          <w:bCs w:val="1"/>
+          <w:sz w:val="22"/>
+          <w:szCs w:val="22"/>
+        </w:rPr>
+      </w:pPr>
+      <w:r>
+        <w:rPr>
+          <w:rFonts w:ascii="Times New Roman" w:hAnsi="Times New Roman"/>
+          <w:b w:val="1"/>
+          <w:bCs w:val="1"/>
+          <w:sz w:val="22"/>
+          <w:szCs w:val="22"/>
+          <w:rtl w:val="0"/>
+          <w:lang w:val="en-US"/>
+        </w:rPr>
+        <w:t>Billing Address:</w:t>
+      </w:r>
+    </w:p>
+    <w:p>
+      <w:pPr>
+        <w:pStyle w:val="Default"/>
+        <w:spacing w:before="0" w:line="240" w:lineRule="auto"/>
+        <w:rPr>
+          <w:rFonts w:ascii="Times New Roman" w:cs="Times New Roman" w:hAnsi="Times New Roman" w:eastAsia="Times New Roman"/>
+          <w:b w:val="1"/>
+          <w:bCs w:val="1"/>
+          <w:sz w:val="22"/>
+          <w:szCs w:val="22"/>
+        </w:rPr>
+      </w:pPr>
+      <w:r>
+        <w:rPr>
+          <w:rFonts w:ascii="Times New Roman" w:hAnsi="Times New Roman"/>
+          <w:b w:val="1"/>
+          <w:bCs w:val="1"/>
+          <w:sz w:val="22"/>
+          <w:szCs w:val="22"/>
+          <w:rtl w:val="0"/>
+          <w:lang w:val="en-US"/>
+        </w:rPr>
+        <w:t xml:space="preserve"> </w:t>
+      </w:r>
+    </w:p>
+    <w:p>
+      <w:pPr>
+        <w:pStyle w:val="Default"/>
+        <w:spacing w:before="0" w:line="240" w:lineRule="auto"/>
+        <w:rPr>
+          <w:rFonts w:ascii="Times New Roman" w:cs="Times New Roman" w:hAnsi="Times New Roman" w:eastAsia="Times New Roman"/>
+          <w:sz w:val="22"/>
+          <w:szCs w:val="22"/>
+        </w:rPr>
+      </w:pPr>
+      <w:r>
+        <w:rPr>
+          <w:rFonts w:ascii="Times New Roman" w:hAnsi="Times New Roman"/>
+          <w:sz w:val="22"/>
+          <w:szCs w:val="22"/>
+          <w:rtl w:val="0"/>
+          <w:lang w:val="en-US"/>
+        </w:rPr>
+        <w:t>{billing}</w:t>
+      </w:r>
+    </w:p>
+    <w:p>
+      <w:pPr>
+        <w:pStyle w:val="Default"/>
+        <w:spacing w:before="0" w:line="240" w:lineRule="auto"/>
+        <w:rPr>
+          <w:rFonts w:ascii="Times New Roman" w:cs="Times New Roman" w:hAnsi="Times New Roman" w:eastAsia="Times New Roman"/>
+          <w:sz w:val="22"/>
+          <w:szCs w:val="22"/>
+          <w:lang w:val="de-DE"/>
+        </w:rPr>
+      </w:pPr>
+      <w:r>
+        <w:rPr>
+          <w:rFonts w:ascii="Times New Roman" w:hAnsi="Times New Roman"/>
+          <w:sz w:val="22"/>
+          <w:szCs w:val="22"/>
+          <w:rtl w:val="0"/>
+          <w:lang w:val="de-DE"/>
+        </w:rPr>
+        <w:t xml:space="preserve">{billcity}, {billstate} {billzip} </w:t>
+      </w:r>
+    </w:p>
+    <w:p>
+      <w:pPr>
+        <w:pStyle w:val="Default"/>
+        <w:spacing w:before="0" w:line="240" w:lineRule="auto"/>
+        <w:rPr>
+          <w:rFonts w:ascii="Times New Roman" w:cs="Times New Roman" w:hAnsi="Times New Roman" w:eastAsia="Times New Roman"/>
+          <w:b w:val="1"/>
+          <w:bCs w:val="1"/>
+          <w:sz w:val="22"/>
+          <w:szCs w:val="22"/>
+        </w:rPr>
+      </w:pPr>
+    </w:p>
+    <w:p>
+      <w:pPr>
+        <w:pStyle w:val="Default"/>
+        <w:spacing w:before="0" w:line="240" w:lineRule="auto"/>
+        <w:rPr>
+          <w:rFonts w:ascii="Times New Roman" w:cs="Times New Roman" w:hAnsi="Times New Roman" w:eastAsia="Times New Roman"/>
+          <w:b w:val="1"/>
+          <w:bCs w:val="1"/>
+          <w:sz w:val="22"/>
+          <w:szCs w:val="22"/>
+        </w:rPr>
+      </w:pPr>
+      <w:r>
+        <w:rPr>
+          <w:rFonts w:ascii="Times New Roman" w:hAnsi="Times New Roman"/>
+          <w:b w:val="1"/>
+          <w:bCs w:val="1"/>
+          <w:sz w:val="22"/>
+          <w:szCs w:val="22"/>
+          <w:rtl w:val="0"/>
+          <w:lang w:val="en-US"/>
+        </w:rPr>
+        <w:t xml:space="preserve">Shipping Address: </w:t>
+      </w:r>
+    </w:p>
+    <w:p>
+      <w:pPr>
+        <w:pStyle w:val="Default"/>
+        <w:spacing w:before="0" w:line="240" w:lineRule="auto"/>
+        <w:rPr>
+          <w:rFonts w:ascii="Times New Roman" w:cs="Times New Roman" w:hAnsi="Times New Roman" w:eastAsia="Times New Roman"/>
+          <w:b w:val="1"/>
+          <w:bCs w:val="1"/>
+          <w:sz w:val="22"/>
+          <w:szCs w:val="22"/>
+        </w:rPr>
+      </w:pPr>
+    </w:p>
+    <w:p>
+      <w:pPr>
+        <w:pStyle w:val="Default"/>
+        <w:spacing w:before="0" w:line="240" w:lineRule="auto"/>
+        <w:rPr>
+          <w:rFonts w:ascii="Times New Roman" w:cs="Times New Roman" w:hAnsi="Times New Roman" w:eastAsia="Times New Roman"/>
+          <w:sz w:val="22"/>
+          <w:szCs w:val="22"/>
+        </w:rPr>
+      </w:pPr>
+      <w:r>
+        <w:rPr>
+          <w:rFonts w:ascii="Times New Roman" w:hAnsi="Times New Roman"/>
+          <w:sz w:val="22"/>
+          <w:szCs w:val="22"/>
+          <w:rtl w:val="0"/>
+          <w:lang w:val="en-US"/>
+        </w:rPr>
+        <w:t>{shipping}</w:t>
+      </w:r>
+    </w:p>
+    <w:p>
+      <w:pPr>
+        <w:pStyle w:val="Default"/>
+        <w:spacing w:before="0" w:line="240" w:lineRule="auto"/>
+        <w:rPr>
+          <w:rFonts w:ascii="Times New Roman" w:cs="Times New Roman" w:hAnsi="Times New Roman" w:eastAsia="Times New Roman"/>
+          <w:sz w:val="22"/>
+          <w:szCs w:val="22"/>
+        </w:rPr>
+      </w:pPr>
+      <w:r>
+        <w:rPr>
+          <w:rFonts w:ascii="Times New Roman" w:hAnsi="Times New Roman"/>
+          <w:sz w:val="22"/>
+          <w:szCs w:val="22"/>
+          <w:rtl w:val="0"/>
+          <w:lang w:val="en-US"/>
+        </w:rPr>
+        <w:t>{shipcity}, {shipstate} {shipzip}</w:t>
+      </w:r>
+    </w:p>
+    <w:p>
+      <w:pPr>
+        <w:pStyle w:val="Default"/>
+        <w:spacing w:before="0" w:line="240" w:lineRule="auto"/>
+        <w:rPr>
+          <w:rFonts w:ascii="Times New Roman" w:cs="Times New Roman" w:hAnsi="Times New Roman" w:eastAsia="Times New Roman"/>
+          <w:sz w:val="22"/>
+          <w:szCs w:val="22"/>
+        </w:rPr>
+      </w:pPr>
+    </w:p>
+    <w:p>
+      <w:pPr>
+        <w:pStyle w:val="Default"/>
+        <w:spacing w:before="0" w:line="240" w:lineRule="auto"/>
+        <w:rPr>
+          <w:rFonts w:ascii="Times New Roman" w:cs="Times New Roman" w:hAnsi="Times New Roman" w:eastAsia="Times New Roman"/>
+          <w:sz w:val="22"/>
+          <w:szCs w:val="22"/>
+        </w:rPr>
+      </w:pPr>
+      <w:r>
+        <w:rPr>
+          <w:rFonts w:ascii="Times New Roman" w:hAnsi="Times New Roman"/>
+          <w:b w:val="1"/>
+          <w:bCs w:val="1"/>
+          <w:sz w:val="22"/>
+          <w:szCs w:val="22"/>
+          <w:rtl w:val="0"/>
+          <w:lang w:val="en-US"/>
+        </w:rPr>
         <w:t xml:space="preserve">Chairperson: </w:t>
       </w:r>
       <w:r>
@@ -495,8 +780,6 @@
         <w:spacing w:before="0" w:line="240" w:lineRule="auto"/>
         <w:rPr>
           <w:rFonts w:ascii="Times New Roman" w:cs="Times New Roman" w:hAnsi="Times New Roman" w:eastAsia="Times New Roman"/>
-          <w:sz w:val="22"/>
-          <w:szCs w:val="22"/>
           <w:lang w:val="de-DE"/>
         </w:rPr>
       </w:pPr>
@@ -529,19 +812,6 @@
         <w:spacing w:before="0" w:line="240" w:lineRule="auto"/>
         <w:rPr>
           <w:rFonts w:ascii="Times New Roman" w:cs="Times New Roman" w:hAnsi="Times New Roman" w:eastAsia="Times New Roman"/>
-          <w:b w:val="1"/>
-          <w:bCs w:val="1"/>
-          <w:sz w:val="22"/>
-          <w:szCs w:val="22"/>
-        </w:rPr>
-      </w:pPr>
-    </w:p>
-    <w:p>
-      <w:pPr>
-        <w:pStyle w:val="Default"/>
-        <w:spacing w:before="0" w:line="240" w:lineRule="auto"/>
-        <w:rPr>
-          <w:rFonts w:ascii="Times New Roman" w:cs="Times New Roman" w:hAnsi="Times New Roman" w:eastAsia="Times New Roman"/>
           <w:sz w:val="22"/>
           <w:szCs w:val="22"/>
         </w:rPr>
@@ -575,8 +845,6 @@
         <w:spacing w:before="0" w:line="240" w:lineRule="auto"/>
         <w:rPr>
           <w:rFonts w:ascii="Times New Roman" w:cs="Times New Roman" w:hAnsi="Times New Roman" w:eastAsia="Times New Roman"/>
-          <w:b w:val="1"/>
-          <w:bCs w:val="1"/>
           <w:sz w:val="22"/>
           <w:szCs w:val="22"/>
         </w:rPr>
@@ -602,304 +870,6 @@
           <w:lang w:val="en-US"/>
         </w:rPr>
         <w:t>{secondPhone}</w:t>
-      </w:r>
-    </w:p>
-    <w:p>
-      <w:pPr>
-        <w:pStyle w:val="Default"/>
-        <w:spacing w:before="0" w:line="240" w:lineRule="auto"/>
-        <w:rPr>
-          <w:rFonts w:ascii="Times New Roman" w:cs="Times New Roman" w:hAnsi="Times New Roman" w:eastAsia="Times New Roman"/>
-          <w:b w:val="1"/>
-          <w:bCs w:val="1"/>
-          <w:sz w:val="22"/>
-          <w:szCs w:val="22"/>
-        </w:rPr>
-      </w:pPr>
-    </w:p>
-    <w:p>
-      <w:pPr>
-        <w:pStyle w:val="Default"/>
-        <w:spacing w:before="0" w:line="240" w:lineRule="auto"/>
-        <w:rPr>
-          <w:rFonts w:ascii="Times New Roman" w:cs="Times New Roman" w:hAnsi="Times New Roman" w:eastAsia="Times New Roman"/>
-          <w:sz w:val="22"/>
-          <w:szCs w:val="22"/>
-        </w:rPr>
-      </w:pPr>
-      <w:r>
-        <w:rPr>
-          <w:rFonts w:ascii="Times New Roman" w:hAnsi="Times New Roman"/>
-          <w:b w:val="1"/>
-          <w:bCs w:val="1"/>
-          <w:sz w:val="22"/>
-          <w:szCs w:val="22"/>
-          <w:rtl w:val="0"/>
-          <w:lang w:val="en-US"/>
-        </w:rPr>
-        <w:t xml:space="preserve">School Phone: </w:t>
-      </w:r>
-      <w:r>
-        <w:rPr>
-          <w:rFonts w:ascii="Times New Roman" w:hAnsi="Times New Roman"/>
-          <w:sz w:val="22"/>
-          <w:szCs w:val="22"/>
-          <w:rtl w:val="0"/>
-          <w:lang w:val="en-US"/>
-        </w:rPr>
-        <w:t>{school</w:t>
-      </w:r>
-      <w:r>
-        <w:rPr>
-          <w:rFonts w:ascii="Times New Roman" w:hAnsi="Times New Roman"/>
-          <w:sz w:val="22"/>
-          <w:szCs w:val="22"/>
-          <w:rtl w:val="0"/>
-          <w:lang w:val="en-US"/>
-        </w:rPr>
-        <w:t>p</w:t>
-      </w:r>
-      <w:r>
-        <w:rPr>
-          <w:rFonts w:ascii="Times New Roman" w:hAnsi="Times New Roman"/>
-          <w:sz w:val="22"/>
-          <w:szCs w:val="22"/>
-          <w:rtl w:val="0"/>
-          <w:lang w:val="en-US"/>
-        </w:rPr>
-        <w:t>hone}</w:t>
-      </w:r>
-    </w:p>
-    <w:p>
-      <w:pPr>
-        <w:pStyle w:val="Default"/>
-        <w:spacing w:before="0" w:line="240" w:lineRule="auto"/>
-        <w:rPr>
-          <w:rFonts w:ascii="Times New Roman" w:cs="Times New Roman" w:hAnsi="Times New Roman" w:eastAsia="Times New Roman"/>
-          <w:sz w:val="22"/>
-          <w:szCs w:val="22"/>
-        </w:rPr>
-      </w:pPr>
-      <w:r>
-        <w:rPr>
-          <w:rFonts w:ascii="Times New Roman" w:hAnsi="Times New Roman"/>
-          <w:b w:val="1"/>
-          <w:bCs w:val="1"/>
-          <w:sz w:val="22"/>
-          <w:szCs w:val="22"/>
-          <w:rtl w:val="0"/>
-          <w:lang w:val="en-US"/>
-        </w:rPr>
-        <w:t xml:space="preserve">Fax Number: </w:t>
-      </w:r>
-      <w:r>
-        <w:rPr>
-          <w:rFonts w:ascii="Times New Roman" w:hAnsi="Times New Roman"/>
-          <w:sz w:val="22"/>
-          <w:szCs w:val="22"/>
-          <w:rtl w:val="0"/>
-          <w:lang w:val="en-US"/>
-        </w:rPr>
-        <w:t>{fax}</w:t>
-      </w:r>
-    </w:p>
-    <w:p>
-      <w:pPr>
-        <w:pStyle w:val="Default"/>
-        <w:spacing w:before="0" w:line="240" w:lineRule="auto"/>
-        <w:rPr>
-          <w:rFonts w:ascii="Times New Roman" w:cs="Times New Roman" w:hAnsi="Times New Roman" w:eastAsia="Times New Roman"/>
-          <w:b w:val="1"/>
-          <w:bCs w:val="1"/>
-          <w:sz w:val="22"/>
-          <w:szCs w:val="22"/>
-        </w:rPr>
-      </w:pPr>
-    </w:p>
-    <w:p>
-      <w:pPr>
-        <w:pStyle w:val="Default"/>
-        <w:spacing w:before="0" w:line="240" w:lineRule="auto"/>
-        <w:rPr>
-          <w:rFonts w:ascii="Times New Roman" w:cs="Times New Roman" w:hAnsi="Times New Roman" w:eastAsia="Times New Roman"/>
-          <w:b w:val="1"/>
-          <w:bCs w:val="1"/>
-          <w:sz w:val="22"/>
-          <w:szCs w:val="22"/>
-        </w:rPr>
-      </w:pPr>
-      <w:r>
-        <w:rPr>
-          <w:rFonts w:ascii="Times New Roman" w:hAnsi="Times New Roman"/>
-          <w:b w:val="1"/>
-          <w:bCs w:val="1"/>
-          <w:sz w:val="22"/>
-          <w:szCs w:val="22"/>
-          <w:rtl w:val="0"/>
-          <w:lang w:val="en-US"/>
-        </w:rPr>
-        <w:t>Billing Address:</w:t>
-      </w:r>
-    </w:p>
-    <w:p>
-      <w:pPr>
-        <w:pStyle w:val="Default"/>
-        <w:spacing w:before="0" w:line="240" w:lineRule="auto"/>
-        <w:rPr>
-          <w:rFonts w:ascii="Times New Roman" w:cs="Times New Roman" w:hAnsi="Times New Roman" w:eastAsia="Times New Roman"/>
-          <w:b w:val="1"/>
-          <w:bCs w:val="1"/>
-          <w:sz w:val="22"/>
-          <w:szCs w:val="22"/>
-        </w:rPr>
-      </w:pPr>
-      <w:r>
-        <w:rPr>
-          <w:rFonts w:ascii="Times New Roman" w:hAnsi="Times New Roman"/>
-          <w:b w:val="1"/>
-          <w:bCs w:val="1"/>
-          <w:sz w:val="22"/>
-          <w:szCs w:val="22"/>
-          <w:rtl w:val="0"/>
-          <w:lang w:val="en-US"/>
-        </w:rPr>
-        <w:t xml:space="preserve"> </w:t>
-      </w:r>
-    </w:p>
-    <w:p>
-      <w:pPr>
-        <w:pStyle w:val="Default"/>
-        <w:spacing w:before="0" w:line="240" w:lineRule="auto"/>
-        <w:rPr>
-          <w:rFonts w:ascii="Times New Roman" w:cs="Times New Roman" w:hAnsi="Times New Roman" w:eastAsia="Times New Roman"/>
-          <w:sz w:val="22"/>
-          <w:szCs w:val="22"/>
-        </w:rPr>
-      </w:pPr>
-      <w:r>
-        <w:rPr>
-          <w:rFonts w:ascii="Times New Roman" w:hAnsi="Times New Roman"/>
-          <w:sz w:val="22"/>
-          <w:szCs w:val="22"/>
-          <w:rtl w:val="0"/>
-          <w:lang w:val="en-US"/>
-        </w:rPr>
-        <w:t>{billing}</w:t>
-      </w:r>
-    </w:p>
-    <w:p>
-      <w:pPr>
-        <w:pStyle w:val="Default"/>
-        <w:spacing w:before="0" w:line="240" w:lineRule="auto"/>
-        <w:rPr>
-          <w:rFonts w:ascii="Times New Roman" w:cs="Times New Roman" w:hAnsi="Times New Roman" w:eastAsia="Times New Roman"/>
-          <w:sz w:val="22"/>
-          <w:szCs w:val="22"/>
-          <w:lang w:val="de-DE"/>
-        </w:rPr>
-      </w:pPr>
-      <w:r>
-        <w:rPr>
-          <w:rFonts w:ascii="Times New Roman" w:hAnsi="Times New Roman"/>
-          <w:sz w:val="22"/>
-          <w:szCs w:val="22"/>
-          <w:rtl w:val="0"/>
-          <w:lang w:val="de-DE"/>
-        </w:rPr>
-        <w:t xml:space="preserve">{billcity}, {billstate} {billzip} </w:t>
-      </w:r>
-    </w:p>
-    <w:p>
-      <w:pPr>
-        <w:pStyle w:val="Default"/>
-        <w:spacing w:before="0" w:line="240" w:lineRule="auto"/>
-        <w:rPr>
-          <w:rFonts w:ascii="Times New Roman" w:cs="Times New Roman" w:hAnsi="Times New Roman" w:eastAsia="Times New Roman"/>
-          <w:b w:val="1"/>
-          <w:bCs w:val="1"/>
-          <w:sz w:val="22"/>
-          <w:szCs w:val="22"/>
-        </w:rPr>
-      </w:pPr>
-    </w:p>
-    <w:p>
-      <w:pPr>
-        <w:pStyle w:val="Default"/>
-        <w:spacing w:before="0" w:line="240" w:lineRule="auto"/>
-        <w:rPr>
-          <w:rFonts w:ascii="Times New Roman" w:cs="Times New Roman" w:hAnsi="Times New Roman" w:eastAsia="Times New Roman"/>
-          <w:b w:val="1"/>
-          <w:bCs w:val="1"/>
-          <w:sz w:val="22"/>
-          <w:szCs w:val="22"/>
-        </w:rPr>
-      </w:pPr>
-      <w:r>
-        <w:rPr>
-          <w:rFonts w:ascii="Times New Roman" w:hAnsi="Times New Roman"/>
-          <w:b w:val="1"/>
-          <w:bCs w:val="1"/>
-          <w:sz w:val="22"/>
-          <w:szCs w:val="22"/>
-          <w:rtl w:val="0"/>
-          <w:lang w:val="en-US"/>
-        </w:rPr>
-        <w:t xml:space="preserve">Shipping Address: </w:t>
-      </w:r>
-    </w:p>
-    <w:p>
-      <w:pPr>
-        <w:pStyle w:val="Default"/>
-        <w:spacing w:before="0" w:line="240" w:lineRule="auto"/>
-        <w:rPr>
-          <w:rFonts w:ascii="Times New Roman" w:cs="Times New Roman" w:hAnsi="Times New Roman" w:eastAsia="Times New Roman"/>
-          <w:b w:val="1"/>
-          <w:bCs w:val="1"/>
-          <w:sz w:val="22"/>
-          <w:szCs w:val="22"/>
-        </w:rPr>
-      </w:pPr>
-    </w:p>
-    <w:p>
-      <w:pPr>
-        <w:pStyle w:val="Default"/>
-        <w:spacing w:before="0" w:line="240" w:lineRule="auto"/>
-        <w:rPr>
-          <w:rFonts w:ascii="Times New Roman" w:cs="Times New Roman" w:hAnsi="Times New Roman" w:eastAsia="Times New Roman"/>
-          <w:sz w:val="22"/>
-          <w:szCs w:val="22"/>
-        </w:rPr>
-      </w:pPr>
-      <w:r>
-        <w:rPr>
-          <w:rFonts w:ascii="Times New Roman" w:hAnsi="Times New Roman"/>
-          <w:sz w:val="22"/>
-          <w:szCs w:val="22"/>
-          <w:rtl w:val="0"/>
-          <w:lang w:val="en-US"/>
-        </w:rPr>
-        <w:t>{shipping}</w:t>
-      </w:r>
-    </w:p>
-    <w:p>
-      <w:pPr>
-        <w:pStyle w:val="Default"/>
-        <w:spacing w:before="0" w:line="240" w:lineRule="auto"/>
-        <w:rPr>
-          <w:rFonts w:ascii="Times New Roman" w:cs="Times New Roman" w:hAnsi="Times New Roman" w:eastAsia="Times New Roman"/>
-          <w:sz w:val="22"/>
-          <w:szCs w:val="22"/>
-        </w:rPr>
-      </w:pPr>
-      <w:r>
-        <w:rPr>
-          <w:rFonts w:ascii="Times New Roman" w:hAnsi="Times New Roman"/>
-          <w:sz w:val="22"/>
-          <w:szCs w:val="22"/>
-          <w:rtl w:val="0"/>
-          <w:lang w:val="en-US"/>
-        </w:rPr>
-        <w:t>{shipcity}, {shipstate} {shipzip}</w:t>
       </w:r>
     </w:p>
     <w:p>
@@ -1193,9 +1163,9 @@
     </w:p>
     <w:tbl>
       <w:tblPr>
-        <w:tblW w:w="11268" w:type="dxa"/>
+        <w:tblW w:w="9674" w:type="dxa"/>
         <w:jc w:val="left"/>
-        <w:tblInd w:w="216" w:type="dxa"/>
+        <w:tblInd w:w="324" w:type="dxa"/>
         <w:tblBorders>
           <w:top w:val="single" w:color="ffffff" w:sz="8" w:space="0" w:shadow="0" w:frame="0"/>
           <w:left w:val="single" w:color="ffffff" w:sz="8" w:space="0" w:shadow="0" w:frame="0"/>
@@ -1208,20 +1178,20 @@
         <w:tblLayout w:type="fixed"/>
       </w:tblPr>
       <w:tblGrid>
-        <w:gridCol w:w="3960"/>
-        <w:gridCol w:w="4140"/>
-        <w:gridCol w:w="3168"/>
+        <w:gridCol w:w="3155"/>
+        <w:gridCol w:w="3009"/>
+        <w:gridCol w:w="3510"/>
       </w:tblGrid>
       <w:tr>
         <w:tblPrEx>
           <w:shd w:val="clear" w:color="auto" w:fill="ced7e7"/>
         </w:tblPrEx>
         <w:trPr>
-          <w:trHeight w:val="610" w:hRule="atLeast"/>
+          <w:trHeight w:val="620" w:hRule="atLeast"/>
         </w:trPr>
         <w:tc>
           <w:tcPr>
-            <w:tcW w:type="dxa" w:w="3960"/>
+            <w:tcW w:type="dxa" w:w="3155"/>
             <w:tcBorders>
               <w:top w:val="single" w:color="000000" w:sz="4" w:space="0" w:shadow="0" w:frame="0"/>
               <w:left w:val="single" w:color="000000" w:sz="4" w:space="0" w:shadow="0" w:frame="0"/>
@@ -1253,6 +1223,8 @@
             </w:r>
             <w:r>
               <w:rPr>
+                <w:sz w:val="20"/>
+                <w:szCs w:val="20"/>
                 <w:rtl w:val="0"/>
                 <w:lang w:val="en-US"/>
               </w:rPr>
@@ -1262,7 +1234,7 @@
         </w:tc>
         <w:tc>
           <w:tcPr>
-            <w:tcW w:type="dxa" w:w="4140"/>
+            <w:tcW w:type="dxa" w:w="3009"/>
             <w:tcBorders>
               <w:top w:val="single" w:color="000000" w:sz="4" w:space="0" w:shadow="0" w:frame="0"/>
               <w:left w:val="single" w:color="000000" w:sz="4" w:space="0" w:shadow="0" w:frame="0"/>
@@ -1294,6 +1266,8 @@
             </w:r>
             <w:r>
               <w:rPr>
+                <w:sz w:val="20"/>
+                <w:szCs w:val="20"/>
                 <w:rtl w:val="0"/>
                 <w:lang w:val="en-US"/>
               </w:rPr>
@@ -1303,7 +1277,7 @@
         </w:tc>
         <w:tc>
           <w:tcPr>
-            <w:tcW w:type="dxa" w:w="3168"/>
+            <w:tcW w:type="dxa" w:w="3509"/>
             <w:tcBorders>
               <w:top w:val="single" w:color="000000" w:sz="4" w:space="0" w:shadow="0" w:frame="0"/>
               <w:left w:val="single" w:color="000000" w:sz="4" w:space="0" w:shadow="0" w:frame="0"/>
@@ -1322,6 +1296,12 @@
           <w:p>
             <w:pPr>
               <w:pStyle w:val="Normal.0"/>
+              <w:rPr>
+                <w:b w:val="1"/>
+                <w:bCs w:val="1"/>
+                <w:shd w:val="nil" w:color="auto" w:fill="auto"/>
+                <w:lang w:val="en-US"/>
+              </w:rPr>
             </w:pPr>
             <w:r>
               <w:rPr>
@@ -1331,14 +1311,39 @@
                 <w:rtl w:val="0"/>
                 <w:lang w:val="en-US"/>
               </w:rPr>
-              <w:t xml:space="preserve"># of Students: </w:t>
+              <w:t># of Students</w:t>
+            </w:r>
+          </w:p>
+          <w:p>
+            <w:pPr>
+              <w:pStyle w:val="Normal.0"/>
+            </w:pPr>
+            <w:r>
+              <w:rPr>
+                <w:sz w:val="20"/>
+                <w:szCs w:val="20"/>
+                <w:rtl w:val="0"/>
+                <w:lang w:val="en-US"/>
+              </w:rPr>
+              <w:t>{yesSchoolStudent</w:t>
             </w:r>
             <w:r>
               <w:rPr>
+                <w:sz w:val="20"/>
+                <w:szCs w:val="20"/>
                 <w:rtl w:val="0"/>
                 <w:lang w:val="en-US"/>
               </w:rPr>
-              <w:t>{yesSchoolStudentDate}</w:t>
+              <w:t>Count</w:t>
+            </w:r>
+            <w:r>
+              <w:rPr>
+                <w:sz w:val="20"/>
+                <w:szCs w:val="20"/>
+                <w:rtl w:val="0"/>
+                <w:lang w:val="en-US"/>
+              </w:rPr>
+              <w:t>}</w:t>
             </w:r>
           </w:p>
         </w:tc>
@@ -1349,6 +1354,19 @@
         <w:pStyle w:val="Default"/>
         <w:widowControl w:val="0"/>
         <w:spacing w:before="0" w:line="240" w:lineRule="auto"/>
+        <w:ind w:left="216" w:hanging="216"/>
+        <w:rPr>
+          <w:rFonts w:ascii="Times New Roman" w:cs="Times New Roman" w:hAnsi="Times New Roman" w:eastAsia="Times New Roman"/>
+          <w:sz w:val="22"/>
+          <w:szCs w:val="22"/>
+        </w:rPr>
+      </w:pPr>
+    </w:p>
+    <w:p>
+      <w:pPr>
+        <w:pStyle w:val="Default"/>
+        <w:widowControl w:val="0"/>
+        <w:spacing w:before="0" w:line="240" w:lineRule="auto"/>
         <w:ind w:left="108" w:hanging="108"/>
         <w:rPr>
           <w:rFonts w:ascii="Times New Roman" w:cs="Times New Roman" w:hAnsi="Times New Roman" w:eastAsia="Times New Roman"/>
@@ -1714,25 +1732,7 @@
           <w:rtl w:val="0"/>
           <w:lang w:val="en-US"/>
         </w:rPr>
-        <w:t>Chairperson signature (Required): ___________________________________</w:t>
-      </w:r>
-      <w:r>
-        <w:rPr>
-          <w:b w:val="1"/>
-          <w:bCs w:val="1"/>
-          <w:rtl w:val="0"/>
-          <w:lang w:val="en-US"/>
-        </w:rPr>
-        <w:t>_____</w:t>
-      </w:r>
-      <w:r>
-        <w:rPr>
-          <w:b w:val="1"/>
-          <w:bCs w:val="1"/>
-          <w:rtl w:val="0"/>
-          <w:lang w:val="en-US"/>
-        </w:rPr>
-        <w:t xml:space="preserve"> </w:t>
+        <w:t xml:space="preserve">Chairperson signature (Required): ________________________________________ </w:t>
       </w:r>
     </w:p>
     <w:p>
@@ -1777,16 +1777,7 @@
           <w:rtl w:val="0"/>
           <w:lang w:val="en-US"/>
         </w:rPr>
-        <w:t>President or Treasurer signature (Required): __________________________</w:t>
-      </w:r>
-      <w:r>
-        <w:rPr>
-          <w:b w:val="1"/>
-          <w:bCs w:val="1"/>
-          <w:rtl w:val="0"/>
-          <w:lang w:val="en-US"/>
-        </w:rPr>
-        <w:t>______</w:t>
+        <w:t>President or Treasurer signature (Required): ________________________________</w:t>
       </w:r>
     </w:p>
     <w:p>

</xml_diff>